<commit_message>
Done fixupload report by teacher, fn recall equip, inventory following managing Unit
</commit_message>
<xml_diff>
--- a/doc/Bao cao tien do lan 2.docx
+++ b/doc/Bao cao tien do lan 2.docx
@@ -109,7 +109,7 @@
                     </wp:anchor>
                   </w:drawing>
                 </mc:Choice>
-                <mc:Fallback xmlns:w16sdtdh="http://schemas.microsoft.com/office/word/2020/wordml/sdtdatahash" xmlns:w16du="http://schemas.microsoft.com/office/word/2023/wordml/word16du" xmlns:w16="http://schemas.microsoft.com/office/word/2018/wordml" xmlns:w16cid="http://schemas.microsoft.com/office/word/2016/wordml/cid" xmlns:w16cex="http://schemas.microsoft.com/office/word/2018/wordml/cex" xmlns:oel="http://schemas.microsoft.com/office/2019/extlst" xmlns:am3d="http://schemas.microsoft.com/office/drawing/2017/model3d" xmlns:aink="http://schemas.microsoft.com/office/drawing/2016/ink" xmlns:cx8="http://schemas.microsoft.com/office/drawing/2016/5/14/chartex" xmlns:cx7="http://schemas.microsoft.com/office/drawing/2016/5/13/chartex" xmlns:cx6="http://schemas.microsoft.com/office/drawing/2016/5/12/chartex" xmlns:cx5="http://schemas.microsoft.com/office/drawing/2016/5/11/chartex" xmlns:cx4="http://schemas.microsoft.com/office/drawing/2016/5/10/chartex" xmlns:cx3="http://schemas.microsoft.com/office/drawing/2016/5/9/chartex" xmlns:cx2="http://schemas.microsoft.com/office/drawing/2015/10/21/chartex" xmlns:cx1="http://schemas.microsoft.com/office/drawing/2015/9/8/chartex">
+                <mc:Fallback xmlns:cx1="http://schemas.microsoft.com/office/drawing/2015/9/8/chartex" xmlns:cx2="http://schemas.microsoft.com/office/drawing/2015/10/21/chartex" xmlns:cx3="http://schemas.microsoft.com/office/drawing/2016/5/9/chartex" xmlns:cx4="http://schemas.microsoft.com/office/drawing/2016/5/10/chartex" xmlns:cx5="http://schemas.microsoft.com/office/drawing/2016/5/11/chartex" xmlns:cx6="http://schemas.microsoft.com/office/drawing/2016/5/12/chartex" xmlns:cx7="http://schemas.microsoft.com/office/drawing/2016/5/13/chartex" xmlns:cx8="http://schemas.microsoft.com/office/drawing/2016/5/14/chartex" xmlns:aink="http://schemas.microsoft.com/office/drawing/2016/ink" xmlns:am3d="http://schemas.microsoft.com/office/drawing/2017/model3d" xmlns:oel="http://schemas.microsoft.com/office/2019/extlst" xmlns:w16cex="http://schemas.microsoft.com/office/word/2018/wordml/cex" xmlns:w16cid="http://schemas.microsoft.com/office/word/2016/wordml/cid" xmlns:w16="http://schemas.microsoft.com/office/word/2018/wordml" xmlns:w16du="http://schemas.microsoft.com/office/word/2023/wordml/word16du" xmlns:w16sdtdh="http://schemas.microsoft.com/office/word/2020/wordml/sdtdatahash">
                   <w:pict>
                     <v:line w14:anchorId="09BCE31A" id="Straight Connector 1" o:spid="_x0000_s1026" style="position:absolute;z-index:251659264;visibility:visible;mso-wrap-style:square;mso-width-percent:0;mso-height-percent:0;mso-wrap-distance-left:9pt;mso-wrap-distance-top:0;mso-wrap-distance-right:9pt;mso-wrap-distance-bottom:0;mso-position-horizontal:absolute;mso-position-horizontal-relative:text;mso-position-vertical:absolute;mso-position-vertical-relative:text;mso-width-percent:0;mso-height-percent:0;mso-width-relative:margin;mso-height-relative:margin" from="76.35pt,17pt" to="123.6pt,17pt" o:gfxdata="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" strokecolor="black [3200]" strokeweight=".5pt">
                       <v:stroke joinstyle="miter"/>
@@ -229,7 +229,7 @@
                     </wp:anchor>
                   </w:drawing>
                 </mc:Choice>
-                <mc:Fallback xmlns:w16sdtdh="http://schemas.microsoft.com/office/word/2020/wordml/sdtdatahash" xmlns:w16du="http://schemas.microsoft.com/office/word/2023/wordml/word16du" xmlns:w16="http://schemas.microsoft.com/office/word/2018/wordml" xmlns:w16cid="http://schemas.microsoft.com/office/word/2016/wordml/cid" xmlns:w16cex="http://schemas.microsoft.com/office/word/2018/wordml/cex" xmlns:oel="http://schemas.microsoft.com/office/2019/extlst" xmlns:am3d="http://schemas.microsoft.com/office/drawing/2017/model3d" xmlns:aink="http://schemas.microsoft.com/office/drawing/2016/ink" xmlns:cx8="http://schemas.microsoft.com/office/drawing/2016/5/14/chartex" xmlns:cx7="http://schemas.microsoft.com/office/drawing/2016/5/13/chartex" xmlns:cx6="http://schemas.microsoft.com/office/drawing/2016/5/12/chartex" xmlns:cx5="http://schemas.microsoft.com/office/drawing/2016/5/11/chartex" xmlns:cx4="http://schemas.microsoft.com/office/drawing/2016/5/10/chartex" xmlns:cx3="http://schemas.microsoft.com/office/drawing/2016/5/9/chartex" xmlns:cx2="http://schemas.microsoft.com/office/drawing/2015/10/21/chartex" xmlns:cx1="http://schemas.microsoft.com/office/drawing/2015/9/8/chartex">
+                <mc:Fallback xmlns:cx1="http://schemas.microsoft.com/office/drawing/2015/9/8/chartex" xmlns:cx2="http://schemas.microsoft.com/office/drawing/2015/10/21/chartex" xmlns:cx3="http://schemas.microsoft.com/office/drawing/2016/5/9/chartex" xmlns:cx4="http://schemas.microsoft.com/office/drawing/2016/5/10/chartex" xmlns:cx5="http://schemas.microsoft.com/office/drawing/2016/5/11/chartex" xmlns:cx6="http://schemas.microsoft.com/office/drawing/2016/5/12/chartex" xmlns:cx7="http://schemas.microsoft.com/office/drawing/2016/5/13/chartex" xmlns:cx8="http://schemas.microsoft.com/office/drawing/2016/5/14/chartex" xmlns:aink="http://schemas.microsoft.com/office/drawing/2016/ink" xmlns:am3d="http://schemas.microsoft.com/office/drawing/2017/model3d" xmlns:oel="http://schemas.microsoft.com/office/2019/extlst" xmlns:w16cex="http://schemas.microsoft.com/office/word/2018/wordml/cex" xmlns:w16cid="http://schemas.microsoft.com/office/word/2016/wordml/cid" xmlns:w16="http://schemas.microsoft.com/office/word/2018/wordml" xmlns:w16du="http://schemas.microsoft.com/office/word/2023/wordml/word16du" xmlns:w16sdtdh="http://schemas.microsoft.com/office/word/2020/wordml/sdtdatahash">
                   <w:pict>
                     <v:line w14:anchorId="54B14C29" id="Straight Connector 2" o:spid="_x0000_s1026" style="position:absolute;flip:y;z-index:251661312;visibility:visible;mso-wrap-style:square;mso-width-percent:0;mso-height-percent:0;mso-wrap-distance-left:9pt;mso-wrap-distance-top:0;mso-wrap-distance-right:9pt;mso-wrap-distance-bottom:0;mso-position-horizontal:absolute;mso-position-horizontal-relative:text;mso-position-vertical:absolute;mso-position-vertical-relative:text;mso-width-percent:0;mso-height-percent:0;mso-width-relative:margin;mso-height-relative:margin" from="60.25pt,2pt" to="219.7pt,2pt" o:gfxdata="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" strokecolor="black [3200]" strokeweight=".5pt">
                       <v:stroke joinstyle="miter"/>
@@ -394,8 +394,8 @@
       <w:tblGrid>
         <w:gridCol w:w="704"/>
         <w:gridCol w:w="4678"/>
-        <w:gridCol w:w="2265"/>
-        <w:gridCol w:w="1278"/>
+        <w:gridCol w:w="2126"/>
+        <w:gridCol w:w="1417"/>
       </w:tblGrid>
       <w:tr>
         <w:tc>
@@ -412,14 +412,581 @@
                 <w:sz w:val="26"/>
               </w:rPr>
             </w:pPr>
+            <w:r>
+              <w:rPr>
+                <w:b/>
+                <w:sz w:val="26"/>
+              </w:rPr>
+              <w:t>TT</w:t>
+            </w:r>
+          </w:p>
+        </w:tc>
+        <w:tc>
+          <w:tcPr>
+            <w:tcW w:w="4678" w:type="dxa"/>
+            <w:vAlign w:val="center"/>
+          </w:tcPr>
+          <w:p>
+            <w:pPr>
+              <w:spacing w:line="276" w:lineRule="auto"/>
+              <w:jc w:val="center"/>
+              <w:rPr>
+                <w:b/>
+                <w:sz w:val="26"/>
+              </w:rPr>
+            </w:pPr>
+            <w:r>
+              <w:rPr>
+                <w:b/>
+                <w:sz w:val="26"/>
+              </w:rPr>
+              <w:t>NỘI DUNG</w:t>
+            </w:r>
+          </w:p>
+        </w:tc>
+        <w:tc>
+          <w:tcPr>
+            <w:tcW w:w="2126" w:type="dxa"/>
+            <w:vAlign w:val="center"/>
+          </w:tcPr>
+          <w:p>
+            <w:pPr>
+              <w:spacing w:line="276" w:lineRule="auto"/>
+              <w:jc w:val="center"/>
+              <w:rPr>
+                <w:b/>
+                <w:sz w:val="26"/>
+              </w:rPr>
+            </w:pPr>
+            <w:r>
+              <w:rPr>
+                <w:b/>
+                <w:sz w:val="26"/>
+              </w:rPr>
+              <w:t>KẾT QUẢ</w:t>
+            </w:r>
+          </w:p>
+        </w:tc>
+        <w:tc>
+          <w:tcPr>
+            <w:tcW w:w="1417" w:type="dxa"/>
+            <w:vAlign w:val="center"/>
+          </w:tcPr>
+          <w:p>
+            <w:pPr>
+              <w:spacing w:line="276" w:lineRule="auto"/>
+              <w:jc w:val="center"/>
+              <w:rPr>
+                <w:b/>
+                <w:sz w:val="26"/>
+              </w:rPr>
+            </w:pPr>
+            <w:r>
+              <w:rPr>
+                <w:b/>
+                <w:sz w:val="26"/>
+              </w:rPr>
+              <w:t>GHI CHÚ</w:t>
+            </w:r>
+          </w:p>
+        </w:tc>
+      </w:tr>
+      <w:tr>
+        <w:tc>
+          <w:tcPr>
+            <w:tcW w:w="704" w:type="dxa"/>
+          </w:tcPr>
+          <w:p>
+            <w:pPr>
+              <w:spacing w:line="276" w:lineRule="auto"/>
+              <w:jc w:val="center"/>
+            </w:pPr>
+            <w:r>
+              <w:t>1</w:t>
+            </w:r>
+          </w:p>
+        </w:tc>
+        <w:tc>
+          <w:tcPr>
+            <w:tcW w:w="4678" w:type="dxa"/>
+          </w:tcPr>
+          <w:p>
+            <w:pPr>
+              <w:spacing w:line="276" w:lineRule="auto"/>
+            </w:pPr>
+            <w:r>
+              <w:t>Chuẩn bị nội dung chương 1</w:t>
+            </w:r>
+          </w:p>
+        </w:tc>
+        <w:tc>
+          <w:tcPr>
+            <w:tcW w:w="2126" w:type="dxa"/>
+          </w:tcPr>
+          <w:p>
+            <w:pPr>
+              <w:spacing w:line="276" w:lineRule="auto"/>
+            </w:pPr>
+            <w:r>
+              <w:t>Đã hoàn thiện</w:t>
+            </w:r>
+          </w:p>
+        </w:tc>
+        <w:tc>
+          <w:tcPr>
+            <w:tcW w:w="1417" w:type="dxa"/>
+          </w:tcPr>
+          <w:p>
+            <w:pPr>
+              <w:spacing w:line="276" w:lineRule="auto"/>
+            </w:pPr>
+          </w:p>
+        </w:tc>
+      </w:tr>
+      <w:tr>
+        <w:tc>
+          <w:tcPr>
+            <w:tcW w:w="704" w:type="dxa"/>
+          </w:tcPr>
+          <w:p>
+            <w:pPr>
+              <w:spacing w:line="276" w:lineRule="auto"/>
+              <w:jc w:val="center"/>
+            </w:pPr>
+            <w:r>
+              <w:t>2</w:t>
+            </w:r>
+          </w:p>
+        </w:tc>
+        <w:tc>
+          <w:tcPr>
+            <w:tcW w:w="4678" w:type="dxa"/>
+          </w:tcPr>
+          <w:p>
+            <w:pPr>
+              <w:spacing w:line="276" w:lineRule="auto"/>
+            </w:pPr>
+            <w:r>
+              <w:t>Thực hiện thuyết minh ch</w:t>
+            </w:r>
+            <w:r>
+              <w:rPr>
+                <w:rFonts w:hint="eastAsia"/>
+              </w:rPr>
+              <w:t>ươ</w:t>
+            </w:r>
+            <w:r>
+              <w:t>ng 1</w:t>
+            </w:r>
+          </w:p>
+        </w:tc>
+        <w:tc>
+          <w:tcPr>
+            <w:tcW w:w="2126" w:type="dxa"/>
+          </w:tcPr>
+          <w:p>
+            <w:pPr>
+              <w:spacing w:line="276" w:lineRule="auto"/>
+            </w:pPr>
+            <w:r>
+              <w:t>Đã hoàn thiện</w:t>
+            </w:r>
+          </w:p>
+        </w:tc>
+        <w:tc>
+          <w:tcPr>
+            <w:tcW w:w="1417" w:type="dxa"/>
+          </w:tcPr>
+          <w:p>
+            <w:pPr>
+              <w:spacing w:line="276" w:lineRule="auto"/>
+            </w:pPr>
+          </w:p>
+        </w:tc>
+      </w:tr>
+      <w:tr>
+        <w:tc>
+          <w:tcPr>
+            <w:tcW w:w="704" w:type="dxa"/>
+          </w:tcPr>
+          <w:p>
+            <w:pPr>
+              <w:spacing w:line="276" w:lineRule="auto"/>
+              <w:jc w:val="center"/>
+            </w:pPr>
+            <w:r>
+              <w:t>3</w:t>
+            </w:r>
+          </w:p>
+        </w:tc>
+        <w:tc>
+          <w:tcPr>
+            <w:tcW w:w="4678" w:type="dxa"/>
+          </w:tcPr>
+          <w:p>
+            <w:pPr>
+              <w:spacing w:line="276" w:lineRule="auto"/>
+            </w:pPr>
+            <w:r>
+              <w:t>Chuẩn bị nội dung ch</w:t>
+            </w:r>
+            <w:r>
+              <w:rPr>
+                <w:rFonts w:hint="eastAsia"/>
+              </w:rPr>
+              <w:t>ươ</w:t>
+            </w:r>
+            <w:r>
+              <w:t>ng 2</w:t>
+            </w:r>
+          </w:p>
+        </w:tc>
+        <w:tc>
+          <w:tcPr>
+            <w:tcW w:w="2126" w:type="dxa"/>
+          </w:tcPr>
+          <w:p>
+            <w:pPr>
+              <w:spacing w:line="276" w:lineRule="auto"/>
+            </w:pPr>
+            <w:r>
+              <w:t>Đã hoàn thiện</w:t>
+            </w:r>
+          </w:p>
+        </w:tc>
+        <w:tc>
+          <w:tcPr>
+            <w:tcW w:w="1417" w:type="dxa"/>
+          </w:tcPr>
+          <w:p>
+            <w:pPr>
+              <w:spacing w:line="276" w:lineRule="auto"/>
+            </w:pPr>
+          </w:p>
+        </w:tc>
+      </w:tr>
+      <w:tr>
+        <w:tc>
+          <w:tcPr>
+            <w:tcW w:w="704" w:type="dxa"/>
+          </w:tcPr>
+          <w:p>
+            <w:pPr>
+              <w:spacing w:line="276" w:lineRule="auto"/>
+              <w:jc w:val="center"/>
+            </w:pPr>
+            <w:r>
+              <w:t>4</w:t>
+            </w:r>
+          </w:p>
+        </w:tc>
+        <w:tc>
+          <w:tcPr>
+            <w:tcW w:w="4678" w:type="dxa"/>
+          </w:tcPr>
+          <w:p>
+            <w:pPr>
+              <w:spacing w:line="276" w:lineRule="auto"/>
+            </w:pPr>
+            <w:r>
+              <w:t>Tìm hiểu kết quả nghiên cứu liên quan</w:t>
+            </w:r>
+          </w:p>
+        </w:tc>
+        <w:tc>
+          <w:tcPr>
+            <w:tcW w:w="2126" w:type="dxa"/>
+          </w:tcPr>
+          <w:p>
+            <w:pPr>
+              <w:spacing w:line="276" w:lineRule="auto"/>
+            </w:pPr>
+            <w:r>
+              <w:t>Đã hoàn thiện</w:t>
+            </w:r>
+          </w:p>
+        </w:tc>
+        <w:tc>
+          <w:tcPr>
+            <w:tcW w:w="1417" w:type="dxa"/>
+          </w:tcPr>
+          <w:p>
+            <w:pPr>
+              <w:spacing w:line="276" w:lineRule="auto"/>
+            </w:pPr>
+          </w:p>
+        </w:tc>
+      </w:tr>
+      <w:tr>
+        <w:tc>
+          <w:tcPr>
+            <w:tcW w:w="704" w:type="dxa"/>
+          </w:tcPr>
+          <w:p>
+            <w:pPr>
+              <w:spacing w:line="276" w:lineRule="auto"/>
+              <w:jc w:val="center"/>
+            </w:pPr>
+            <w:r>
+              <w:t>5</w:t>
+            </w:r>
+          </w:p>
+        </w:tc>
+        <w:tc>
+          <w:tcPr>
+            <w:tcW w:w="4678" w:type="dxa"/>
+          </w:tcPr>
+          <w:p>
+            <w:pPr>
+              <w:spacing w:line="276" w:lineRule="auto"/>
+            </w:pPr>
+            <w:r>
+              <w:t>Hoàn thiện chuẩn bị nội dung ch</w:t>
+            </w:r>
+            <w:r>
+              <w:rPr>
+                <w:rFonts w:hint="eastAsia"/>
+              </w:rPr>
+              <w:t>ươ</w:t>
+            </w:r>
+            <w:r>
+              <w:t>ng 2</w:t>
+            </w:r>
+          </w:p>
+        </w:tc>
+        <w:tc>
+          <w:tcPr>
+            <w:tcW w:w="2126" w:type="dxa"/>
+          </w:tcPr>
+          <w:p>
+            <w:pPr>
+              <w:spacing w:line="276" w:lineRule="auto"/>
+            </w:pPr>
+            <w:r>
+              <w:t>Đã hoàn thiện</w:t>
+            </w:r>
+          </w:p>
+        </w:tc>
+        <w:tc>
+          <w:tcPr>
+            <w:tcW w:w="1417" w:type="dxa"/>
+          </w:tcPr>
+          <w:p>
+            <w:pPr>
+              <w:spacing w:line="276" w:lineRule="auto"/>
+            </w:pPr>
+          </w:p>
+        </w:tc>
+      </w:tr>
+      <w:tr>
+        <w:tc>
+          <w:tcPr>
+            <w:tcW w:w="704" w:type="dxa"/>
+          </w:tcPr>
+          <w:p>
+            <w:pPr>
+              <w:spacing w:line="276" w:lineRule="auto"/>
+              <w:jc w:val="center"/>
+            </w:pPr>
+            <w:r>
+              <w:t>6</w:t>
+            </w:r>
+          </w:p>
+        </w:tc>
+        <w:tc>
+          <w:tcPr>
+            <w:tcW w:w="4678" w:type="dxa"/>
+          </w:tcPr>
+          <w:p>
+            <w:pPr>
+              <w:spacing w:line="276" w:lineRule="auto"/>
+            </w:pPr>
+            <w:r>
+              <w:t>Thực hiện</w:t>
+            </w:r>
+            <w:r>
+              <w:t xml:space="preserve"> thuyết minh ch</w:t>
+            </w:r>
+            <w:r>
+              <w:rPr>
+                <w:rFonts w:hint="eastAsia"/>
+              </w:rPr>
+              <w:t>ươ</w:t>
+            </w:r>
+            <w:r>
+              <w:t>ng 2</w:t>
+            </w:r>
+          </w:p>
+        </w:tc>
+        <w:tc>
+          <w:tcPr>
+            <w:tcW w:w="2126" w:type="dxa"/>
+          </w:tcPr>
+          <w:p>
+            <w:pPr>
+              <w:spacing w:line="276" w:lineRule="auto"/>
+            </w:pPr>
+            <w:r>
+              <w:t>Đã hoàn thiện</w:t>
+            </w:r>
+          </w:p>
+        </w:tc>
+        <w:tc>
+          <w:tcPr>
+            <w:tcW w:w="1417" w:type="dxa"/>
+          </w:tcPr>
+          <w:p>
+            <w:pPr>
+              <w:spacing w:line="276" w:lineRule="auto"/>
+            </w:pPr>
+          </w:p>
+        </w:tc>
+      </w:tr>
+      <w:tr>
+        <w:tc>
+          <w:tcPr>
+            <w:tcW w:w="704" w:type="dxa"/>
+            <w:vAlign w:val="center"/>
+          </w:tcPr>
+          <w:p>
+            <w:pPr>
+              <w:spacing w:line="276" w:lineRule="auto"/>
+              <w:jc w:val="center"/>
+            </w:pPr>
+            <w:r>
+              <w:t>7</w:t>
+            </w:r>
+          </w:p>
+        </w:tc>
+        <w:tc>
+          <w:tcPr>
+            <w:tcW w:w="4678" w:type="dxa"/>
+            <w:vAlign w:val="center"/>
+          </w:tcPr>
+          <w:p>
+            <w:pPr>
+              <w:spacing w:line="276" w:lineRule="auto"/>
+            </w:pPr>
+            <w:r>
+              <w:t>Thiết kế giao diện và tính năng của phần mềm theo tài liệu đã nghiên cứu</w:t>
+            </w:r>
+          </w:p>
+        </w:tc>
+        <w:tc>
+          <w:tcPr>
+            <w:tcW w:w="2126" w:type="dxa"/>
+            <w:vAlign w:val="center"/>
+          </w:tcPr>
+          <w:p>
+            <w:pPr>
+              <w:spacing w:line="276" w:lineRule="auto"/>
+            </w:pPr>
+            <w:r>
+              <w:t>Đã hoàn thiện</w:t>
+            </w:r>
+          </w:p>
+        </w:tc>
+        <w:tc>
+          <w:tcPr>
+            <w:tcW w:w="1417" w:type="dxa"/>
+            <w:vAlign w:val="center"/>
+          </w:tcPr>
+          <w:p>
+            <w:pPr>
+              <w:spacing w:line="276" w:lineRule="auto"/>
+            </w:pPr>
+          </w:p>
+        </w:tc>
+      </w:tr>
+      <w:tr>
+        <w:tc>
+          <w:tcPr>
+            <w:tcW w:w="704" w:type="dxa"/>
+            <w:vAlign w:val="center"/>
+          </w:tcPr>
+          <w:p>
+            <w:pPr>
+              <w:spacing w:line="276" w:lineRule="auto"/>
+              <w:jc w:val="center"/>
+            </w:pPr>
+            <w:r>
+              <w:t>8</w:t>
+            </w:r>
+          </w:p>
+        </w:tc>
+        <w:tc>
+          <w:tcPr>
+            <w:tcW w:w="4678" w:type="dxa"/>
+            <w:vAlign w:val="center"/>
+          </w:tcPr>
+          <w:p>
+            <w:pPr>
+              <w:spacing w:line="276" w:lineRule="auto"/>
+            </w:pPr>
+            <w:r>
+              <w:t>Thực hiện</w:t>
+            </w:r>
+            <w:r>
+              <w:t xml:space="preserve"> thuyết minh ch</w:t>
+            </w:r>
+            <w:r>
+              <w:rPr>
+                <w:rFonts w:hint="eastAsia"/>
+              </w:rPr>
+              <w:t>ươ</w:t>
+            </w:r>
+            <w:r>
+              <w:t xml:space="preserve">ng </w:t>
+            </w:r>
+            <w:r>
+              <w:rPr>
+                <w:lang w:val="vi-VN"/>
+              </w:rPr>
+              <w:t>3</w:t>
+            </w:r>
             <w:bookmarkStart w:id="0" w:name="_GoBack"/>
             <w:bookmarkEnd w:id="0"/>
-            <w:r>
-              <w:rPr>
-                <w:b/>
-                <w:sz w:val="26"/>
-              </w:rPr>
-              <w:t>TT</w:t>
+          </w:p>
+        </w:tc>
+        <w:tc>
+          <w:tcPr>
+            <w:tcW w:w="2126" w:type="dxa"/>
+            <w:vAlign w:val="center"/>
+          </w:tcPr>
+          <w:p>
+            <w:pPr>
+              <w:spacing w:line="276" w:lineRule="auto"/>
+            </w:pPr>
+            <w:r>
+              <w:t>Đã hoàn thiện</w:t>
+            </w:r>
+          </w:p>
+        </w:tc>
+        <w:tc>
+          <w:tcPr>
+            <w:tcW w:w="1417" w:type="dxa"/>
+            <w:vAlign w:val="center"/>
+          </w:tcPr>
+          <w:p>
+            <w:pPr>
+              <w:spacing w:line="276" w:lineRule="auto"/>
+            </w:pPr>
+          </w:p>
+        </w:tc>
+      </w:tr>
+      <w:tr>
+        <w:tc>
+          <w:tcPr>
+            <w:tcW w:w="704" w:type="dxa"/>
+            <w:vAlign w:val="center"/>
+          </w:tcPr>
+          <w:p>
+            <w:pPr>
+              <w:spacing w:line="276" w:lineRule="auto"/>
+              <w:jc w:val="center"/>
+            </w:pPr>
+            <w:r>
+              <w:t>9</w:t>
             </w:r>
           </w:p>
         </w:tc>
@@ -431,590 +998,35 @@
           <w:p>
             <w:pPr>
               <w:spacing w:line="276" w:lineRule="auto"/>
-              <w:jc w:val="center"/>
-              <w:rPr>
-                <w:b/>
-                <w:sz w:val="26"/>
-              </w:rPr>
-            </w:pPr>
-            <w:r>
-              <w:rPr>
-                <w:b/>
-                <w:sz w:val="26"/>
-              </w:rPr>
-              <w:t>NỘI DUNG</w:t>
-            </w:r>
-          </w:p>
-        </w:tc>
-        <w:tc>
-          <w:tcPr>
-            <w:tcW w:w="2265" w:type="dxa"/>
+            </w:pPr>
+            <w:r>
+              <w:t>Xây dựng phần mềm và báo cáo hoàn chỉnh</w:t>
+            </w:r>
+          </w:p>
+        </w:tc>
+        <w:tc>
+          <w:tcPr>
+            <w:tcW w:w="2126" w:type="dxa"/>
             <w:vAlign w:val="center"/>
           </w:tcPr>
           <w:p>
             <w:pPr>
               <w:spacing w:line="276" w:lineRule="auto"/>
-              <w:jc w:val="center"/>
-              <w:rPr>
-                <w:b/>
-                <w:sz w:val="26"/>
-              </w:rPr>
-            </w:pPr>
-            <w:r>
-              <w:rPr>
-                <w:b/>
-                <w:sz w:val="26"/>
-              </w:rPr>
-              <w:t>KẾT QUẢ</w:t>
-            </w:r>
-          </w:p>
-        </w:tc>
-        <w:tc>
-          <w:tcPr>
-            <w:tcW w:w="1278" w:type="dxa"/>
-            <w:vAlign w:val="center"/>
-          </w:tcPr>
-          <w:p>
-            <w:pPr>
-              <w:spacing w:line="276" w:lineRule="auto"/>
-              <w:jc w:val="center"/>
-              <w:rPr>
-                <w:b/>
-                <w:sz w:val="26"/>
-              </w:rPr>
-            </w:pPr>
-            <w:r>
-              <w:rPr>
-                <w:b/>
-                <w:sz w:val="26"/>
-              </w:rPr>
-              <w:t>GHI CHÚ</w:t>
-            </w:r>
-          </w:p>
-        </w:tc>
-      </w:tr>
-      <w:tr>
-        <w:tc>
-          <w:tcPr>
-            <w:tcW w:w="704" w:type="dxa"/>
-          </w:tcPr>
-          <w:p>
-            <w:pPr>
-              <w:spacing w:line="276" w:lineRule="auto"/>
-              <w:jc w:val="center"/>
-            </w:pPr>
-            <w:r>
-              <w:t>1</w:t>
-            </w:r>
-          </w:p>
-        </w:tc>
-        <w:tc>
-          <w:tcPr>
-            <w:tcW w:w="4678" w:type="dxa"/>
-          </w:tcPr>
-          <w:p>
-            <w:pPr>
-              <w:spacing w:line="276" w:lineRule="auto"/>
-            </w:pPr>
-            <w:r>
-              <w:t>Chuẩn bị nội dung chương 1</w:t>
-            </w:r>
-          </w:p>
-        </w:tc>
-        <w:tc>
-          <w:tcPr>
-            <w:tcW w:w="2265" w:type="dxa"/>
-          </w:tcPr>
-          <w:p>
-            <w:pPr>
-              <w:spacing w:line="276" w:lineRule="auto"/>
-            </w:pPr>
-            <w:r>
-              <w:t>Đã hoàn thiện</w:t>
-            </w:r>
-          </w:p>
-        </w:tc>
-        <w:tc>
-          <w:tcPr>
-            <w:tcW w:w="1278" w:type="dxa"/>
-          </w:tcPr>
-          <w:p>
-            <w:pPr>
-              <w:spacing w:line="276" w:lineRule="auto"/>
-            </w:pPr>
-          </w:p>
-        </w:tc>
-      </w:tr>
-      <w:tr>
-        <w:tc>
-          <w:tcPr>
-            <w:tcW w:w="704" w:type="dxa"/>
-          </w:tcPr>
-          <w:p>
-            <w:pPr>
-              <w:spacing w:line="276" w:lineRule="auto"/>
-              <w:jc w:val="center"/>
-            </w:pPr>
-            <w:r>
-              <w:t>2</w:t>
-            </w:r>
-          </w:p>
-        </w:tc>
-        <w:tc>
-          <w:tcPr>
-            <w:tcW w:w="4678" w:type="dxa"/>
-          </w:tcPr>
-          <w:p>
-            <w:pPr>
-              <w:spacing w:line="276" w:lineRule="auto"/>
-            </w:pPr>
-            <w:r>
-              <w:t>Thực hiện thuyết minh ch</w:t>
-            </w:r>
-            <w:r>
-              <w:rPr>
-                <w:rFonts w:hint="eastAsia"/>
-              </w:rPr>
-              <w:t>ươ</w:t>
-            </w:r>
-            <w:r>
-              <w:t>ng 1</w:t>
-            </w:r>
-          </w:p>
-        </w:tc>
-        <w:tc>
-          <w:tcPr>
-            <w:tcW w:w="2265" w:type="dxa"/>
-          </w:tcPr>
-          <w:p>
-            <w:pPr>
-              <w:spacing w:line="276" w:lineRule="auto"/>
-            </w:pPr>
-            <w:r>
-              <w:t>Đã hoàn thiện</w:t>
-            </w:r>
-          </w:p>
-        </w:tc>
-        <w:tc>
-          <w:tcPr>
-            <w:tcW w:w="1278" w:type="dxa"/>
-          </w:tcPr>
-          <w:p>
-            <w:pPr>
-              <w:spacing w:line="276" w:lineRule="auto"/>
-            </w:pPr>
-          </w:p>
-        </w:tc>
-      </w:tr>
-      <w:tr>
-        <w:tc>
-          <w:tcPr>
-            <w:tcW w:w="704" w:type="dxa"/>
-          </w:tcPr>
-          <w:p>
-            <w:pPr>
-              <w:spacing w:line="276" w:lineRule="auto"/>
-              <w:jc w:val="center"/>
-            </w:pPr>
-            <w:r>
-              <w:t>3</w:t>
-            </w:r>
-          </w:p>
-        </w:tc>
-        <w:tc>
-          <w:tcPr>
-            <w:tcW w:w="4678" w:type="dxa"/>
-          </w:tcPr>
-          <w:p>
-            <w:pPr>
-              <w:spacing w:line="276" w:lineRule="auto"/>
-            </w:pPr>
-            <w:r>
-              <w:t>Chuẩn bị nội dung ch</w:t>
-            </w:r>
-            <w:r>
-              <w:rPr>
-                <w:rFonts w:hint="eastAsia"/>
-              </w:rPr>
-              <w:t>ươ</w:t>
-            </w:r>
-            <w:r>
-              <w:t>ng 2</w:t>
-            </w:r>
-          </w:p>
-        </w:tc>
-        <w:tc>
-          <w:tcPr>
-            <w:tcW w:w="2265" w:type="dxa"/>
-          </w:tcPr>
-          <w:p>
-            <w:pPr>
-              <w:spacing w:line="276" w:lineRule="auto"/>
-            </w:pPr>
-            <w:r>
-              <w:t>Đã hoàn thiện</w:t>
-            </w:r>
-          </w:p>
-        </w:tc>
-        <w:tc>
-          <w:tcPr>
-            <w:tcW w:w="1278" w:type="dxa"/>
-          </w:tcPr>
-          <w:p>
-            <w:pPr>
-              <w:spacing w:line="276" w:lineRule="auto"/>
-            </w:pPr>
-          </w:p>
-        </w:tc>
-      </w:tr>
-      <w:tr>
-        <w:tc>
-          <w:tcPr>
-            <w:tcW w:w="704" w:type="dxa"/>
-          </w:tcPr>
-          <w:p>
-            <w:pPr>
-              <w:spacing w:line="276" w:lineRule="auto"/>
-              <w:jc w:val="center"/>
-            </w:pPr>
-            <w:r>
-              <w:t>4</w:t>
-            </w:r>
-          </w:p>
-        </w:tc>
-        <w:tc>
-          <w:tcPr>
-            <w:tcW w:w="4678" w:type="dxa"/>
-          </w:tcPr>
-          <w:p>
-            <w:pPr>
-              <w:spacing w:line="276" w:lineRule="auto"/>
-            </w:pPr>
-            <w:r>
-              <w:t>Tìm hiểu kết quả nghiên cứu liên quan</w:t>
-            </w:r>
-          </w:p>
-        </w:tc>
-        <w:tc>
-          <w:tcPr>
-            <w:tcW w:w="2265" w:type="dxa"/>
-          </w:tcPr>
-          <w:p>
-            <w:pPr>
-              <w:spacing w:line="276" w:lineRule="auto"/>
-            </w:pPr>
-            <w:r>
-              <w:t>Đã hoàn thiện</w:t>
-            </w:r>
-          </w:p>
-        </w:tc>
-        <w:tc>
-          <w:tcPr>
-            <w:tcW w:w="1278" w:type="dxa"/>
-          </w:tcPr>
-          <w:p>
-            <w:pPr>
-              <w:spacing w:line="276" w:lineRule="auto"/>
-            </w:pPr>
-          </w:p>
-        </w:tc>
-      </w:tr>
-      <w:tr>
-        <w:tc>
-          <w:tcPr>
-            <w:tcW w:w="704" w:type="dxa"/>
-          </w:tcPr>
-          <w:p>
-            <w:pPr>
-              <w:spacing w:line="276" w:lineRule="auto"/>
-              <w:jc w:val="center"/>
-            </w:pPr>
-            <w:r>
-              <w:t>5</w:t>
-            </w:r>
-          </w:p>
-        </w:tc>
-        <w:tc>
-          <w:tcPr>
-            <w:tcW w:w="4678" w:type="dxa"/>
-          </w:tcPr>
-          <w:p>
-            <w:pPr>
-              <w:spacing w:line="276" w:lineRule="auto"/>
-            </w:pPr>
-            <w:r>
-              <w:t>Hoàn thiện chuẩn bị nội dung ch</w:t>
-            </w:r>
-            <w:r>
-              <w:rPr>
-                <w:rFonts w:hint="eastAsia"/>
-              </w:rPr>
-              <w:t>ươ</w:t>
-            </w:r>
-            <w:r>
-              <w:t>ng 2</w:t>
-            </w:r>
-          </w:p>
-        </w:tc>
-        <w:tc>
-          <w:tcPr>
-            <w:tcW w:w="2265" w:type="dxa"/>
-          </w:tcPr>
-          <w:p>
-            <w:pPr>
-              <w:spacing w:line="276" w:lineRule="auto"/>
-            </w:pPr>
-            <w:r>
-              <w:t>Đã hoàn thiện</w:t>
-            </w:r>
-          </w:p>
-        </w:tc>
-        <w:tc>
-          <w:tcPr>
-            <w:tcW w:w="1278" w:type="dxa"/>
-          </w:tcPr>
-          <w:p>
-            <w:pPr>
-              <w:spacing w:line="276" w:lineRule="auto"/>
-            </w:pPr>
-          </w:p>
-        </w:tc>
-      </w:tr>
-      <w:tr>
-        <w:tc>
-          <w:tcPr>
-            <w:tcW w:w="704" w:type="dxa"/>
-          </w:tcPr>
-          <w:p>
-            <w:pPr>
-              <w:spacing w:line="276" w:lineRule="auto"/>
-              <w:jc w:val="center"/>
-            </w:pPr>
-            <w:r>
-              <w:t>6</w:t>
-            </w:r>
-          </w:p>
-        </w:tc>
-        <w:tc>
-          <w:tcPr>
-            <w:tcW w:w="4678" w:type="dxa"/>
-          </w:tcPr>
-          <w:p>
-            <w:pPr>
-              <w:spacing w:line="276" w:lineRule="auto"/>
-            </w:pPr>
-            <w:r>
-              <w:t>Thực hiện</w:t>
-            </w:r>
-            <w:r>
-              <w:t xml:space="preserve"> thuyết minh ch</w:t>
-            </w:r>
-            <w:r>
-              <w:rPr>
-                <w:rFonts w:hint="eastAsia"/>
-              </w:rPr>
-              <w:t>ươ</w:t>
-            </w:r>
-            <w:r>
-              <w:t>ng 2</w:t>
-            </w:r>
-          </w:p>
-        </w:tc>
-        <w:tc>
-          <w:tcPr>
-            <w:tcW w:w="2265" w:type="dxa"/>
-          </w:tcPr>
-          <w:p>
-            <w:pPr>
-              <w:spacing w:line="276" w:lineRule="auto"/>
-            </w:pPr>
-            <w:r>
-              <w:t>Đã hoàn thiện</w:t>
-            </w:r>
-          </w:p>
-        </w:tc>
-        <w:tc>
-          <w:tcPr>
-            <w:tcW w:w="1278" w:type="dxa"/>
-          </w:tcPr>
-          <w:p>
-            <w:pPr>
-              <w:spacing w:line="276" w:lineRule="auto"/>
-            </w:pPr>
-          </w:p>
-        </w:tc>
-      </w:tr>
-      <w:tr>
-        <w:tc>
-          <w:tcPr>
-            <w:tcW w:w="704" w:type="dxa"/>
-            <w:vAlign w:val="center"/>
-          </w:tcPr>
-          <w:p>
-            <w:pPr>
-              <w:spacing w:line="276" w:lineRule="auto"/>
-              <w:jc w:val="center"/>
-            </w:pPr>
-            <w:r>
-              <w:t>7</w:t>
-            </w:r>
-          </w:p>
-        </w:tc>
-        <w:tc>
-          <w:tcPr>
-            <w:tcW w:w="4678" w:type="dxa"/>
-            <w:vAlign w:val="center"/>
-          </w:tcPr>
-          <w:p>
-            <w:pPr>
-              <w:spacing w:line="276" w:lineRule="auto"/>
-            </w:pPr>
-            <w:r>
-              <w:t>Thiết kế giao diện và tính năng của phần mềm theo tài liệu đã nghiên cứu</w:t>
-            </w:r>
-          </w:p>
-        </w:tc>
-        <w:tc>
-          <w:tcPr>
-            <w:tcW w:w="2265" w:type="dxa"/>
-            <w:vAlign w:val="center"/>
-          </w:tcPr>
-          <w:p>
-            <w:pPr>
-              <w:spacing w:line="276" w:lineRule="auto"/>
-            </w:pPr>
-            <w:r>
-              <w:t>Đã hoàn thiện</w:t>
-            </w:r>
-          </w:p>
-        </w:tc>
-        <w:tc>
-          <w:tcPr>
-            <w:tcW w:w="1278" w:type="dxa"/>
-            <w:vAlign w:val="center"/>
-          </w:tcPr>
-          <w:p>
-            <w:pPr>
-              <w:spacing w:line="276" w:lineRule="auto"/>
-            </w:pPr>
-          </w:p>
-        </w:tc>
-      </w:tr>
-      <w:tr>
-        <w:tc>
-          <w:tcPr>
-            <w:tcW w:w="704" w:type="dxa"/>
-            <w:vAlign w:val="center"/>
-          </w:tcPr>
-          <w:p>
-            <w:pPr>
-              <w:spacing w:line="276" w:lineRule="auto"/>
-              <w:jc w:val="center"/>
-            </w:pPr>
-            <w:r>
-              <w:t>8</w:t>
-            </w:r>
-          </w:p>
-        </w:tc>
-        <w:tc>
-          <w:tcPr>
-            <w:tcW w:w="4678" w:type="dxa"/>
-            <w:vAlign w:val="center"/>
-          </w:tcPr>
-          <w:p>
-            <w:pPr>
-              <w:spacing w:line="276" w:lineRule="auto"/>
-            </w:pPr>
-            <w:r>
-              <w:t>Thực hiện</w:t>
-            </w:r>
-            <w:r>
-              <w:t xml:space="preserve"> thuyết minh ch</w:t>
-            </w:r>
-            <w:r>
-              <w:rPr>
-                <w:rFonts w:hint="eastAsia"/>
-              </w:rPr>
-              <w:t>ươ</w:t>
-            </w:r>
-            <w:r>
-              <w:t>ng 2</w:t>
-            </w:r>
-          </w:p>
-        </w:tc>
-        <w:tc>
-          <w:tcPr>
-            <w:tcW w:w="2265" w:type="dxa"/>
-            <w:vAlign w:val="center"/>
-          </w:tcPr>
-          <w:p>
-            <w:pPr>
-              <w:spacing w:line="276" w:lineRule="auto"/>
-            </w:pPr>
-            <w:r>
-              <w:t>Đã hoàn thiện</w:t>
-            </w:r>
-          </w:p>
-        </w:tc>
-        <w:tc>
-          <w:tcPr>
-            <w:tcW w:w="1278" w:type="dxa"/>
-            <w:vAlign w:val="center"/>
-          </w:tcPr>
-          <w:p>
-            <w:pPr>
-              <w:spacing w:line="276" w:lineRule="auto"/>
-            </w:pPr>
-          </w:p>
-        </w:tc>
-      </w:tr>
-      <w:tr>
-        <w:tc>
-          <w:tcPr>
-            <w:tcW w:w="704" w:type="dxa"/>
-            <w:vAlign w:val="center"/>
-          </w:tcPr>
-          <w:p>
-            <w:pPr>
-              <w:spacing w:line="276" w:lineRule="auto"/>
-              <w:jc w:val="center"/>
-            </w:pPr>
-            <w:r>
-              <w:t>9</w:t>
-            </w:r>
-          </w:p>
-        </w:tc>
-        <w:tc>
-          <w:tcPr>
-            <w:tcW w:w="4678" w:type="dxa"/>
-            <w:vAlign w:val="center"/>
-          </w:tcPr>
-          <w:p>
-            <w:pPr>
-              <w:spacing w:line="276" w:lineRule="auto"/>
-            </w:pPr>
-            <w:r>
-              <w:t>Xây dựng phần mềm và báo cáo hoàn chỉnh</w:t>
-            </w:r>
-          </w:p>
-        </w:tc>
-        <w:tc>
-          <w:tcPr>
-            <w:tcW w:w="2265" w:type="dxa"/>
-            <w:vAlign w:val="center"/>
-          </w:tcPr>
-          <w:p>
-            <w:pPr>
-              <w:spacing w:line="276" w:lineRule="auto"/>
-            </w:pPr>
-            <w:r>
-              <w:t>Đã hoàn thiện</w:t>
-            </w:r>
-          </w:p>
-        </w:tc>
-        <w:tc>
-          <w:tcPr>
-            <w:tcW w:w="1278" w:type="dxa"/>
+              <w:rPr>
+                <w:lang w:val="vi-VN"/>
+              </w:rPr>
+            </w:pPr>
+            <w:r>
+              <w:rPr>
+                <w:lang w:val="vi-VN"/>
+              </w:rPr>
+              <w:t>88%</w:t>
+            </w:r>
+          </w:p>
+        </w:tc>
+        <w:tc>
+          <w:tcPr>
+            <w:tcW w:w="1417" w:type="dxa"/>
             <w:vAlign w:val="center"/>
           </w:tcPr>
           <w:p>

</xml_diff>